<commit_message>
Fjernet emojiene til nettsiden for å gjøre den mer profesjonell
</commit_message>
<xml_diff>
--- a/Rapport til tverfagligprosjekt.docx
+++ b/Rapport til tverfagligprosjekt.docx
@@ -564,27 +564,7 @@
           <w:lang w:val="nb-NO"/>
           <w14:ligatures w14:val="none"/>
         </w:rPr>
-        <w:t xml:space="preserve">atabase: Jeg har satt opp tabeller i </w:t>
-      </w:r>
-      <w:proofErr w:type="spellStart"/>
-      <w:r>
-        <w:rPr>
-          <w:rFonts w:eastAsia="Times New Roman" w:cs="Times New Roman"/>
-          <w:kern w:val="0"/>
-          <w:lang w:val="nb-NO"/>
-          <w14:ligatures w14:val="none"/>
-        </w:rPr>
-        <w:t>PostgreSQL</w:t>
-      </w:r>
-      <w:proofErr w:type="spellEnd"/>
-      <w:r>
-        <w:rPr>
-          <w:rFonts w:eastAsia="Times New Roman" w:cs="Times New Roman"/>
-          <w:kern w:val="0"/>
-          <w:lang w:val="nb-NO"/>
-          <w14:ligatures w14:val="none"/>
-        </w:rPr>
-        <w:t xml:space="preserve"> (via </w:t>
+        <w:t xml:space="preserve">atabase: Jeg har satt opp tabeller i SQL via </w:t>
       </w:r>
       <w:proofErr w:type="spellStart"/>
       <w:r>
@@ -604,7 +584,7 @@
           <w:lang w:val="nb-NO"/>
           <w14:ligatures w14:val="none"/>
         </w:rPr>
-        <w:t>) for quizer, spørsmål og poeng. Tabellene henger sammen slik at riktig svar havner på riktig bruker.</w:t>
+        <w:t xml:space="preserve"> for quizer, spørsmål og poeng. Tabellene henger sammen slik at riktig svar havner på riktig bruker.</w:t>
       </w:r>
     </w:p>
     <w:p>
@@ -756,27 +736,7 @@
           <w:lang w:val="nb-NO"/>
           <w14:ligatures w14:val="none"/>
         </w:rPr>
-        <w:t>, som er en skytjeneste (</w:t>
-      </w:r>
-      <w:proofErr w:type="spellStart"/>
-      <w:r>
-        <w:rPr>
-          <w:rFonts w:eastAsia="Times New Roman" w:cs="Times New Roman"/>
-          <w:kern w:val="0"/>
-          <w:lang w:val="nb-NO"/>
-          <w14:ligatures w14:val="none"/>
-        </w:rPr>
-        <w:t>BaaS</w:t>
-      </w:r>
-      <w:proofErr w:type="spellEnd"/>
-      <w:r>
-        <w:rPr>
-          <w:rFonts w:eastAsia="Times New Roman" w:cs="Times New Roman"/>
-          <w:kern w:val="0"/>
-          <w:lang w:val="nb-NO"/>
-          <w14:ligatures w14:val="none"/>
-        </w:rPr>
-        <w:t xml:space="preserve">). Det betyr at jeg slipper å ha en egen server stående hjemme; alt ligger trygt på nettet. </w:t>
+        <w:t xml:space="preserve">, som er en skytjeneste. Det betyr at jeg slipper å ha en egen server stående hjemme; alt ligger trygt på nettet. </w:t>
       </w:r>
       <w:r>
         <w:rPr>
@@ -898,7 +858,25 @@
           <w:lang w:val="nb-NO"/>
           <w14:ligatures w14:val="none"/>
         </w:rPr>
-        <w:t xml:space="preserve">: Jeg har delt opp koden i forskjellige filer (moduler) for innlogging og selve quizen. Dette gjør det mye lettere å </w:t>
+        <w:t>: Jeg har delt opp koden i forskjellige filer</w:t>
+      </w:r>
+      <w:r>
+        <w:rPr>
+          <w:rFonts w:eastAsia="Times New Roman" w:cs="Times New Roman"/>
+          <w:kern w:val="0"/>
+          <w:lang w:val="nb-NO"/>
+          <w14:ligatures w14:val="none"/>
+        </w:rPr>
+        <w:t>/</w:t>
+      </w:r>
+      <w:r>
+        <w:rPr>
+          <w:rFonts w:eastAsia="Times New Roman" w:cs="Times New Roman"/>
+          <w:kern w:val="0"/>
+          <w:lang w:val="nb-NO"/>
+          <w14:ligatures w14:val="none"/>
+        </w:rPr>
+        <w:t xml:space="preserve">moduler for innlogging og selve quizen. Dette gjør det mye lettere å </w:t>
       </w:r>
       <w:proofErr w:type="spellStart"/>
       <w:r>
@@ -1016,7 +994,27 @@
           <w:lang w:val="nb-NO"/>
           <w14:ligatures w14:val="none"/>
         </w:rPr>
-        <w:t xml:space="preserve"> og APIer, og jeg har lært mye om hvordan man kobler sammen en nettside med en database i skyen.</w:t>
+        <w:t xml:space="preserve"> og </w:t>
+      </w:r>
+      <w:proofErr w:type="spellStart"/>
+      <w:r>
+        <w:rPr>
+          <w:rFonts w:eastAsia="Times New Roman" w:cs="Times New Roman"/>
+          <w:kern w:val="0"/>
+          <w:lang w:val="nb-NO"/>
+          <w14:ligatures w14:val="none"/>
+        </w:rPr>
+        <w:t>APIer</w:t>
+      </w:r>
+      <w:proofErr w:type="spellEnd"/>
+      <w:r>
+        <w:rPr>
+          <w:rFonts w:eastAsia="Times New Roman" w:cs="Times New Roman"/>
+          <w:kern w:val="0"/>
+          <w:lang w:val="nb-NO"/>
+          <w14:ligatures w14:val="none"/>
+        </w:rPr>
+        <w:t>, og jeg har lært mye om hvordan man kobler sammen en nettside med en database i skyen.</w:t>
       </w:r>
     </w:p>
     <w:p>
@@ -1025,6 +1023,216 @@
           <w:lang w:val="nb-NO"/>
         </w:rPr>
       </w:pPr>
+    </w:p>
+    <w:p>
+      <w:pPr>
+        <w:rPr>
+          <w:lang w:val="nb-NO"/>
+        </w:rPr>
+      </w:pPr>
+      <w:r>
+        <w:rPr>
+          <w:lang w:val="nb-NO"/>
+        </w:rPr>
+        <w:t xml:space="preserve"> </w:t>
+      </w:r>
+    </w:p>
+    <w:p>
+      <w:pPr>
+        <w:rPr>
+          <w:lang w:val="nb-NO"/>
+        </w:rPr>
+      </w:pPr>
+    </w:p>
+    <w:p>
+      <w:pPr>
+        <w:rPr>
+          <w:b/>
+          <w:bCs/>
+          <w:lang w:val="nb-NO"/>
+        </w:rPr>
+      </w:pPr>
+      <w:r>
+        <w:rPr>
+          <w:b/>
+          <w:bCs/>
+          <w:lang w:val="nb-NO"/>
+        </w:rPr>
+        <w:lastRenderedPageBreak/>
+        <w:t xml:space="preserve">Måten jeg brukte </w:t>
+      </w:r>
+      <w:proofErr w:type="spellStart"/>
+      <w:r>
+        <w:rPr>
+          <w:b/>
+          <w:bCs/>
+          <w:lang w:val="nb-NO"/>
+        </w:rPr>
+        <w:t>ChatGPT</w:t>
+      </w:r>
+      <w:proofErr w:type="spellEnd"/>
+      <w:r>
+        <w:rPr>
+          <w:b/>
+          <w:bCs/>
+          <w:lang w:val="nb-NO"/>
+        </w:rPr>
+        <w:t xml:space="preserve"> </w:t>
+      </w:r>
+    </w:p>
+    <w:p>
+      <w:pPr>
+        <w:rPr>
+          <w:lang w:val="nb-NO"/>
+        </w:rPr>
+      </w:pPr>
+      <w:r>
+        <w:rPr>
+          <w:lang w:val="nb-NO"/>
+        </w:rPr>
+        <w:t xml:space="preserve">Jeg brukte AI </w:t>
+      </w:r>
+      <w:r>
+        <w:rPr>
+          <w:lang w:val="nb-NO"/>
+        </w:rPr>
+        <w:t xml:space="preserve">for å komme med ideer til utseende til nettsiden og Javascript. Javascript er et vanskelig kodespråk som er grunnen til at jeg valgte å bruke AI for å genere koden. I </w:t>
+      </w:r>
+      <w:proofErr w:type="spellStart"/>
+      <w:r>
+        <w:rPr>
+          <w:lang w:val="nb-NO"/>
+        </w:rPr>
+        <w:t>backend</w:t>
+      </w:r>
+      <w:proofErr w:type="spellEnd"/>
+      <w:r>
+        <w:rPr>
+          <w:lang w:val="nb-NO"/>
+        </w:rPr>
+        <w:t xml:space="preserve"> deler lagde jeg noen tabeller </w:t>
+      </w:r>
+      <w:r>
+        <w:rPr>
+          <w:lang w:val="nb-NO"/>
+        </w:rPr>
+        <w:t>selv,</w:t>
+      </w:r>
+      <w:r>
+        <w:rPr>
+          <w:lang w:val="nb-NO"/>
+        </w:rPr>
+        <w:t xml:space="preserve"> men fikk hjelp av ai til </w:t>
+      </w:r>
+      <w:proofErr w:type="spellStart"/>
+      <w:r>
+        <w:rPr>
+          <w:lang w:val="nb-NO"/>
+        </w:rPr>
+        <w:t>policies</w:t>
+      </w:r>
+      <w:proofErr w:type="spellEnd"/>
+      <w:r>
+        <w:rPr>
+          <w:lang w:val="nb-NO"/>
+        </w:rPr>
+        <w:t xml:space="preserve"> og enkelte tabeller som krevde veldig spesifikke ting. Til html delen fikk jeg også litt hjelp av AI med variabler og koble alt sammen med </w:t>
+      </w:r>
+      <w:proofErr w:type="spellStart"/>
+      <w:r>
+        <w:rPr>
+          <w:lang w:val="nb-NO"/>
+        </w:rPr>
+        <w:t>javascript</w:t>
+      </w:r>
+      <w:proofErr w:type="spellEnd"/>
+      <w:r>
+        <w:rPr>
+          <w:lang w:val="nb-NO"/>
+        </w:rPr>
+        <w:t xml:space="preserve"> og </w:t>
+      </w:r>
+      <w:proofErr w:type="spellStart"/>
+      <w:r>
+        <w:rPr>
+          <w:lang w:val="nb-NO"/>
+        </w:rPr>
+        <w:t>css</w:t>
+      </w:r>
+      <w:proofErr w:type="spellEnd"/>
+      <w:r>
+        <w:rPr>
+          <w:lang w:val="nb-NO"/>
+        </w:rPr>
+        <w:t xml:space="preserve">. </w:t>
+      </w:r>
+    </w:p>
+    <w:p>
+      <w:pPr>
+        <w:rPr>
+          <w:lang w:val="nb-NO"/>
+        </w:rPr>
+      </w:pPr>
+      <w:r>
+        <w:rPr>
+          <w:lang w:val="nb-NO"/>
+        </w:rPr>
+        <w:t xml:space="preserve">AI ga meg også en </w:t>
+      </w:r>
+      <w:proofErr w:type="spellStart"/>
+      <w:r>
+        <w:rPr>
+          <w:lang w:val="nb-NO"/>
+        </w:rPr>
+        <w:t>tutorial</w:t>
+      </w:r>
+      <w:proofErr w:type="spellEnd"/>
+      <w:r>
+        <w:rPr>
+          <w:lang w:val="nb-NO"/>
+        </w:rPr>
+        <w:t xml:space="preserve"> på hvordan jeg skal sette opp </w:t>
+      </w:r>
+      <w:proofErr w:type="spellStart"/>
+      <w:r>
+        <w:rPr>
+          <w:lang w:val="nb-NO"/>
+        </w:rPr>
+        <w:t>api</w:t>
+      </w:r>
+      <w:proofErr w:type="spellEnd"/>
+      <w:r>
+        <w:rPr>
+          <w:lang w:val="nb-NO"/>
+        </w:rPr>
+        <w:t xml:space="preserve"> nøkler i prosjektet mitt og ting jeg kan bruke istedenfor IMDB sin fordi de ikke gir den bort til andre. </w:t>
+      </w:r>
+      <w:r>
+        <w:rPr>
+          <w:lang w:val="nb-NO"/>
+        </w:rPr>
+        <w:t xml:space="preserve">Da brukte jeg </w:t>
+      </w:r>
+      <w:proofErr w:type="spellStart"/>
+      <w:r>
+        <w:rPr>
+          <w:lang w:val="nb-NO"/>
+        </w:rPr>
+        <w:t>OMDb</w:t>
+      </w:r>
+      <w:proofErr w:type="spellEnd"/>
+      <w:r>
+        <w:rPr>
+          <w:lang w:val="nb-NO"/>
+        </w:rPr>
+        <w:t xml:space="preserve"> etter AI sitt forslag. </w:t>
+      </w:r>
+      <w:r>
+        <w:rPr>
+          <w:lang w:val="nb-NO"/>
+        </w:rPr>
+        <w:t xml:space="preserve">Jeg har lagd til enkelte kommentarer i koden min for å hjelpe med forklaringer. </w:t>
+      </w:r>
     </w:p>
     <w:sectPr>
       <w:pgSz w:w="12240" w:h="15840"/>

</xml_diff>

<commit_message>
Skrev mer til rapporten min
</commit_message>
<xml_diff>
--- a/Rapport til tverfagligprosjekt.docx
+++ b/Rapport til tverfagligprosjekt.docx
@@ -14,6 +14,7 @@
           <w14:ligatures w14:val="none"/>
         </w:rPr>
       </w:pPr>
+      <w:bookmarkStart w:id="0" w:name="OLE_LINK1"/>
       <w:r>
         <w:rPr>
           <w:rFonts w:eastAsia="Times New Roman" w:cs="Times New Roman"/>
@@ -23,7 +24,7 @@
           <w:lang w:val="nb-NO"/>
           <w14:ligatures w14:val="none"/>
         </w:rPr>
-        <w:t>Rapport</w:t>
+        <w:t>Målene mine for prosjektet</w:t>
       </w:r>
     </w:p>
     <w:p>
@@ -43,85 +44,74 @@
           <w:lang w:val="nb-NO"/>
           <w14:ligatures w14:val="none"/>
         </w:rPr>
-        <w:t xml:space="preserve">Innledning I dette prosjektet har jeg laget en quiz-nettside med HTML, CSS og JavaScript. </w:t>
-      </w:r>
-      <w:r>
-        <w:rPr>
-          <w:rFonts w:eastAsia="Times New Roman" w:cs="Times New Roman"/>
-          <w:kern w:val="0"/>
-          <w:lang w:val="nb-NO"/>
-          <w14:ligatures w14:val="none"/>
-        </w:rPr>
-        <w:t xml:space="preserve">Jeg har brukt </w:t>
-      </w:r>
-      <w:proofErr w:type="spellStart"/>
-      <w:r>
-        <w:rPr>
-          <w:rFonts w:eastAsia="Times New Roman" w:cs="Times New Roman"/>
-          <w:kern w:val="0"/>
-          <w:lang w:val="nb-NO"/>
-          <w14:ligatures w14:val="none"/>
-        </w:rPr>
-        <w:t>Supabase</w:t>
-      </w:r>
-      <w:proofErr w:type="spellEnd"/>
-      <w:r>
-        <w:rPr>
-          <w:rFonts w:eastAsia="Times New Roman" w:cs="Times New Roman"/>
-          <w:kern w:val="0"/>
-          <w:lang w:val="nb-NO"/>
-          <w14:ligatures w14:val="none"/>
-        </w:rPr>
-        <w:t xml:space="preserve"> som </w:t>
-      </w:r>
-      <w:proofErr w:type="spellStart"/>
-      <w:r>
-        <w:rPr>
-          <w:rFonts w:eastAsia="Times New Roman" w:cs="Times New Roman"/>
-          <w:kern w:val="0"/>
-          <w:lang w:val="nb-NO"/>
-          <w14:ligatures w14:val="none"/>
-        </w:rPr>
-        <w:t>backend</w:t>
-      </w:r>
-      <w:proofErr w:type="spellEnd"/>
-      <w:r>
-        <w:rPr>
-          <w:rFonts w:eastAsia="Times New Roman" w:cs="Times New Roman"/>
-          <w:kern w:val="0"/>
-          <w:lang w:val="nb-NO"/>
-          <w14:ligatures w14:val="none"/>
-        </w:rPr>
-        <w:t xml:space="preserve"> for å fikse database, innlogging og rettigheter. </w:t>
-      </w:r>
-      <w:r>
-        <w:rPr>
-          <w:rFonts w:eastAsia="Times New Roman" w:cs="Times New Roman"/>
-          <w:kern w:val="0"/>
-          <w:lang w:val="nb-NO"/>
-          <w14:ligatures w14:val="none"/>
-        </w:rPr>
-        <w:t xml:space="preserve">Målet var å lage en moderne side som ligner litt på </w:t>
-      </w:r>
-      <w:proofErr w:type="spellStart"/>
-      <w:r>
-        <w:rPr>
-          <w:rFonts w:eastAsia="Times New Roman" w:cs="Times New Roman"/>
-          <w:kern w:val="0"/>
-          <w:lang w:val="nb-NO"/>
-          <w14:ligatures w14:val="none"/>
-        </w:rPr>
-        <w:t>Kahoot</w:t>
-      </w:r>
-      <w:proofErr w:type="spellEnd"/>
-      <w:r>
-        <w:rPr>
-          <w:rFonts w:eastAsia="Times New Roman" w:cs="Times New Roman"/>
-          <w:kern w:val="0"/>
-          <w:lang w:val="nb-NO"/>
-          <w14:ligatures w14:val="none"/>
-        </w:rPr>
-        <w:t>, der folk kan ta quizer og se poengene sine, mens lærere/administratorer kan styre alt.</w:t>
+        <w:t xml:space="preserve">I dette prosjektet vil jeg lage en quiz nettside som gjør at folk kan lage quizer og svare på quizer. Jeg vil holde det litt tilbake med å ha roller for </w:t>
+      </w:r>
+      <w:proofErr w:type="spellStart"/>
+      <w:r>
+        <w:rPr>
+          <w:rFonts w:eastAsia="Times New Roman" w:cs="Times New Roman"/>
+          <w:kern w:val="0"/>
+          <w:lang w:val="nb-NO"/>
+          <w14:ligatures w14:val="none"/>
+        </w:rPr>
+        <w:t>admin</w:t>
+      </w:r>
+      <w:proofErr w:type="spellEnd"/>
+      <w:r>
+        <w:rPr>
+          <w:rFonts w:eastAsia="Times New Roman" w:cs="Times New Roman"/>
+          <w:kern w:val="0"/>
+          <w:lang w:val="nb-NO"/>
+          <w14:ligatures w14:val="none"/>
+        </w:rPr>
+        <w:t xml:space="preserve"> og vanlig brukere. </w:t>
+      </w:r>
+      <w:proofErr w:type="spellStart"/>
+      <w:r>
+        <w:rPr>
+          <w:rFonts w:eastAsia="Times New Roman" w:cs="Times New Roman"/>
+          <w:kern w:val="0"/>
+          <w:lang w:val="nb-NO"/>
+          <w14:ligatures w14:val="none"/>
+        </w:rPr>
+        <w:t>Admin</w:t>
+      </w:r>
+      <w:proofErr w:type="spellEnd"/>
+      <w:r>
+        <w:rPr>
+          <w:rFonts w:eastAsia="Times New Roman" w:cs="Times New Roman"/>
+          <w:kern w:val="0"/>
+          <w:lang w:val="nb-NO"/>
+          <w14:ligatures w14:val="none"/>
+        </w:rPr>
+        <w:t xml:space="preserve"> kan lage quizer og svare på </w:t>
+      </w:r>
+      <w:r>
+        <w:rPr>
+          <w:rFonts w:eastAsia="Times New Roman" w:cs="Times New Roman"/>
+          <w:kern w:val="0"/>
+          <w:lang w:val="nb-NO"/>
+          <w14:ligatures w14:val="none"/>
+        </w:rPr>
+        <w:t>dem</w:t>
+      </w:r>
+      <w:r>
+        <w:rPr>
+          <w:rFonts w:eastAsia="Times New Roman" w:cs="Times New Roman"/>
+          <w:kern w:val="0"/>
+          <w:lang w:val="nb-NO"/>
+          <w14:ligatures w14:val="none"/>
+        </w:rPr>
+        <w:t xml:space="preserve"> mens brukere bare </w:t>
+      </w:r>
+      <w:r>
+        <w:rPr>
+          <w:rFonts w:eastAsia="Times New Roman" w:cs="Times New Roman"/>
+          <w:kern w:val="0"/>
+          <w:lang w:val="nb-NO"/>
+          <w14:ligatures w14:val="none"/>
+        </w:rPr>
+        <w:t xml:space="preserve">kan svare på quizer og se hva de selv har svart. </w:t>
       </w:r>
     </w:p>
     <w:p>
@@ -141,6 +131,395 @@
           <w:lang w:val="nb-NO"/>
           <w14:ligatures w14:val="none"/>
         </w:rPr>
+        <w:t xml:space="preserve">Jeg har også lyst til å gjøre det på en </w:t>
+      </w:r>
+      <w:proofErr w:type="spellStart"/>
+      <w:r>
+        <w:rPr>
+          <w:rFonts w:eastAsia="Times New Roman" w:cs="Times New Roman"/>
+          <w:kern w:val="0"/>
+          <w:lang w:val="nb-NO"/>
+          <w14:ligatures w14:val="none"/>
+        </w:rPr>
+        <w:t>kahoot</w:t>
+      </w:r>
+      <w:proofErr w:type="spellEnd"/>
+      <w:r>
+        <w:rPr>
+          <w:rFonts w:eastAsia="Times New Roman" w:cs="Times New Roman"/>
+          <w:kern w:val="0"/>
+          <w:lang w:val="nb-NO"/>
+          <w14:ligatures w14:val="none"/>
+        </w:rPr>
+        <w:t xml:space="preserve"> måte hvor folk kan </w:t>
+      </w:r>
+      <w:proofErr w:type="spellStart"/>
+      <w:r>
+        <w:rPr>
+          <w:rFonts w:eastAsia="Times New Roman" w:cs="Times New Roman"/>
+          <w:kern w:val="0"/>
+          <w:lang w:val="nb-NO"/>
+          <w14:ligatures w14:val="none"/>
+        </w:rPr>
+        <w:t>joine</w:t>
+      </w:r>
+      <w:proofErr w:type="spellEnd"/>
+      <w:r>
+        <w:rPr>
+          <w:rFonts w:eastAsia="Times New Roman" w:cs="Times New Roman"/>
+          <w:kern w:val="0"/>
+          <w:lang w:val="nb-NO"/>
+          <w14:ligatures w14:val="none"/>
+        </w:rPr>
+        <w:t xml:space="preserve"> en quiz du har </w:t>
+      </w:r>
+      <w:r>
+        <w:rPr>
+          <w:rFonts w:eastAsia="Times New Roman" w:cs="Times New Roman"/>
+          <w:kern w:val="0"/>
+          <w:lang w:val="nb-NO"/>
+          <w14:ligatures w14:val="none"/>
+        </w:rPr>
+        <w:t>lagd,</w:t>
+      </w:r>
+      <w:r>
+        <w:rPr>
+          <w:rFonts w:eastAsia="Times New Roman" w:cs="Times New Roman"/>
+          <w:kern w:val="0"/>
+          <w:lang w:val="nb-NO"/>
+          <w14:ligatures w14:val="none"/>
+        </w:rPr>
+        <w:t xml:space="preserve"> men vet ikke om jeg får det til. </w:t>
+      </w:r>
+      <w:r>
+        <w:rPr>
+          <w:rFonts w:eastAsia="Times New Roman" w:cs="Times New Roman"/>
+          <w:kern w:val="0"/>
+          <w:lang w:val="nb-NO"/>
+          <w14:ligatures w14:val="none"/>
+        </w:rPr>
+        <w:t xml:space="preserve">Jeg egentlig ikke noen </w:t>
+      </w:r>
+      <w:proofErr w:type="spellStart"/>
+      <w:r>
+        <w:rPr>
+          <w:rFonts w:eastAsia="Times New Roman" w:cs="Times New Roman"/>
+          <w:kern w:val="0"/>
+          <w:lang w:val="nb-NO"/>
+          <w14:ligatures w14:val="none"/>
+        </w:rPr>
+        <w:t>idee</w:t>
+      </w:r>
+      <w:proofErr w:type="spellEnd"/>
+      <w:r>
+        <w:rPr>
+          <w:rFonts w:eastAsia="Times New Roman" w:cs="Times New Roman"/>
+          <w:kern w:val="0"/>
+          <w:lang w:val="nb-NO"/>
+          <w14:ligatures w14:val="none"/>
+        </w:rPr>
+        <w:t xml:space="preserve"> på hvordan jeg gjør det </w:t>
+      </w:r>
+      <w:proofErr w:type="spellStart"/>
+      <w:r>
+        <w:rPr>
+          <w:rFonts w:eastAsia="Times New Roman" w:cs="Times New Roman"/>
+          <w:kern w:val="0"/>
+          <w:lang w:val="nb-NO"/>
+          <w14:ligatures w14:val="none"/>
+        </w:rPr>
+        <w:t>backend</w:t>
+      </w:r>
+      <w:proofErr w:type="spellEnd"/>
+      <w:r>
+        <w:rPr>
+          <w:rFonts w:eastAsia="Times New Roman" w:cs="Times New Roman"/>
+          <w:kern w:val="0"/>
+          <w:lang w:val="nb-NO"/>
+          <w14:ligatures w14:val="none"/>
+        </w:rPr>
+        <w:t xml:space="preserve"> spesielt det med å koble sammen så mange brukere på den måten. </w:t>
+      </w:r>
+    </w:p>
+    <w:p>
+      <w:pPr>
+        <w:spacing w:before="100" w:beforeAutospacing="1" w:after="100" w:afterAutospacing="1" w:line="240" w:lineRule="auto"/>
+        <w:rPr>
+          <w:rFonts w:eastAsia="Times New Roman" w:cs="Times New Roman"/>
+          <w:kern w:val="0"/>
+          <w:lang w:val="nb-NO"/>
+          <w14:ligatures w14:val="none"/>
+        </w:rPr>
+      </w:pPr>
+      <w:r>
+        <w:rPr>
+          <w:rFonts w:eastAsia="Times New Roman" w:cs="Times New Roman"/>
+          <w:kern w:val="0"/>
+          <w:lang w:val="nb-NO"/>
+          <w14:ligatures w14:val="none"/>
+        </w:rPr>
+        <w:t xml:space="preserve">Jeg vil følge et veldig simpelt design med blått og hvitt. </w:t>
+      </w:r>
+    </w:p>
+    <w:p>
+      <w:pPr>
+        <w:spacing w:before="100" w:beforeAutospacing="1" w:after="100" w:afterAutospacing="1" w:line="240" w:lineRule="auto"/>
+        <w:rPr>
+          <w:rFonts w:eastAsia="Times New Roman" w:cs="Times New Roman"/>
+          <w:kern w:val="0"/>
+          <w:lang w:val="nb-NO"/>
+          <w14:ligatures w14:val="none"/>
+        </w:rPr>
+      </w:pPr>
+      <w:r>
+        <w:rPr>
+          <w:rFonts w:eastAsia="Times New Roman" w:cs="Times New Roman"/>
+          <w:kern w:val="0"/>
+          <w:lang w:val="nb-NO"/>
+          <w14:ligatures w14:val="none"/>
+        </w:rPr>
+        <w:t xml:space="preserve">Etter tilbakemelding fra Tore skal jeg bytte designet til å bli mer profesjonelt og reflektere mer hvordan en faktisk nettside ser ut. Jeg har valgt å følge et </w:t>
+      </w:r>
+      <w:proofErr w:type="spellStart"/>
+      <w:r>
+        <w:rPr>
+          <w:rFonts w:eastAsia="Times New Roman" w:cs="Times New Roman"/>
+          <w:kern w:val="0"/>
+          <w:lang w:val="nb-NO"/>
+          <w14:ligatures w14:val="none"/>
+        </w:rPr>
+        <w:t>apple</w:t>
+      </w:r>
+      <w:proofErr w:type="spellEnd"/>
+      <w:r>
+        <w:rPr>
+          <w:rFonts w:eastAsia="Times New Roman" w:cs="Times New Roman"/>
+          <w:kern w:val="0"/>
+          <w:lang w:val="nb-NO"/>
+          <w14:ligatures w14:val="none"/>
+        </w:rPr>
+        <w:t xml:space="preserve"> </w:t>
+      </w:r>
+      <w:proofErr w:type="spellStart"/>
+      <w:r>
+        <w:rPr>
+          <w:rFonts w:eastAsia="Times New Roman" w:cs="Times New Roman"/>
+          <w:kern w:val="0"/>
+          <w:lang w:val="nb-NO"/>
+          <w14:ligatures w14:val="none"/>
+        </w:rPr>
+        <w:t>liquid</w:t>
+      </w:r>
+      <w:proofErr w:type="spellEnd"/>
+      <w:r>
+        <w:rPr>
+          <w:rFonts w:eastAsia="Times New Roman" w:cs="Times New Roman"/>
+          <w:kern w:val="0"/>
+          <w:lang w:val="nb-NO"/>
+          <w14:ligatures w14:val="none"/>
+        </w:rPr>
+        <w:t xml:space="preserve"> glass design med mye farger. Jeg prøvde å lage et </w:t>
+      </w:r>
+      <w:proofErr w:type="spellStart"/>
+      <w:r>
+        <w:rPr>
+          <w:rFonts w:eastAsia="Times New Roman" w:cs="Times New Roman"/>
+          <w:kern w:val="0"/>
+          <w:lang w:val="nb-NO"/>
+          <w14:ligatures w14:val="none"/>
+        </w:rPr>
+        <w:t>liquid</w:t>
+      </w:r>
+      <w:proofErr w:type="spellEnd"/>
+      <w:r>
+        <w:rPr>
+          <w:rFonts w:eastAsia="Times New Roman" w:cs="Times New Roman"/>
+          <w:kern w:val="0"/>
+          <w:lang w:val="nb-NO"/>
+          <w14:ligatures w14:val="none"/>
+        </w:rPr>
+        <w:t xml:space="preserve"> glass design men valgte å spørre ai om en prompt til </w:t>
+      </w:r>
+      <w:proofErr w:type="spellStart"/>
+      <w:r>
+        <w:rPr>
+          <w:rFonts w:eastAsia="Times New Roman" w:cs="Times New Roman"/>
+          <w:kern w:val="0"/>
+          <w:lang w:val="nb-NO"/>
+          <w14:ligatures w14:val="none"/>
+        </w:rPr>
+        <w:t>copilot</w:t>
+      </w:r>
+      <w:proofErr w:type="spellEnd"/>
+      <w:r>
+        <w:rPr>
+          <w:rFonts w:eastAsia="Times New Roman" w:cs="Times New Roman"/>
+          <w:kern w:val="0"/>
+          <w:lang w:val="nb-NO"/>
+          <w14:ligatures w14:val="none"/>
+        </w:rPr>
+        <w:t xml:space="preserve"> hvor den forklarte mer utfyllende hvordan </w:t>
+      </w:r>
+      <w:proofErr w:type="spellStart"/>
+      <w:r>
+        <w:rPr>
+          <w:rFonts w:eastAsia="Times New Roman" w:cs="Times New Roman"/>
+          <w:kern w:val="0"/>
+          <w:lang w:val="nb-NO"/>
+          <w14:ligatures w14:val="none"/>
+        </w:rPr>
+        <w:t>liquid</w:t>
+      </w:r>
+      <w:proofErr w:type="spellEnd"/>
+      <w:r>
+        <w:rPr>
+          <w:rFonts w:eastAsia="Times New Roman" w:cs="Times New Roman"/>
+          <w:kern w:val="0"/>
+          <w:lang w:val="nb-NO"/>
+          <w14:ligatures w14:val="none"/>
+        </w:rPr>
+        <w:t xml:space="preserve"> glass skal se ut og funksjonene. </w:t>
+      </w:r>
+    </w:p>
+    <w:p>
+      <w:pPr>
+        <w:spacing w:before="100" w:beforeAutospacing="1" w:after="100" w:afterAutospacing="1" w:line="240" w:lineRule="auto"/>
+        <w:rPr>
+          <w:rFonts w:eastAsia="Times New Roman" w:cs="Times New Roman"/>
+          <w:b/>
+          <w:bCs/>
+          <w:kern w:val="0"/>
+          <w:lang w:val="nb-NO"/>
+          <w14:ligatures w14:val="none"/>
+        </w:rPr>
+      </w:pPr>
+      <w:r>
+        <w:rPr>
+          <w:rFonts w:eastAsia="Times New Roman" w:cs="Times New Roman"/>
+          <w:b/>
+          <w:bCs/>
+          <w:kern w:val="0"/>
+          <w:lang w:val="nb-NO"/>
+          <w14:ligatures w14:val="none"/>
+        </w:rPr>
+        <w:t>Rapport</w:t>
+      </w:r>
+    </w:p>
+    <w:p>
+      <w:pPr>
+        <w:spacing w:before="100" w:beforeAutospacing="1" w:after="100" w:afterAutospacing="1" w:line="240" w:lineRule="auto"/>
+        <w:rPr>
+          <w:rFonts w:eastAsia="Times New Roman" w:cs="Times New Roman"/>
+          <w:kern w:val="0"/>
+          <w:lang w:val="nb-NO"/>
+          <w14:ligatures w14:val="none"/>
+        </w:rPr>
+      </w:pPr>
+      <w:r>
+        <w:rPr>
+          <w:rFonts w:eastAsia="Times New Roman" w:cs="Times New Roman"/>
+          <w:kern w:val="0"/>
+          <w:lang w:val="nb-NO"/>
+          <w14:ligatures w14:val="none"/>
+        </w:rPr>
+        <w:t xml:space="preserve">Innledning I dette prosjektet har jeg laget en quiz-nettside med HTML, CSS og JavaScript. </w:t>
+      </w:r>
+      <w:r>
+        <w:rPr>
+          <w:rFonts w:eastAsia="Times New Roman" w:cs="Times New Roman"/>
+          <w:kern w:val="0"/>
+          <w:lang w:val="nb-NO"/>
+          <w14:ligatures w14:val="none"/>
+        </w:rPr>
+        <w:t xml:space="preserve">Jeg har brukt </w:t>
+      </w:r>
+      <w:proofErr w:type="spellStart"/>
+      <w:r>
+        <w:rPr>
+          <w:rFonts w:eastAsia="Times New Roman" w:cs="Times New Roman"/>
+          <w:kern w:val="0"/>
+          <w:lang w:val="nb-NO"/>
+          <w14:ligatures w14:val="none"/>
+        </w:rPr>
+        <w:t>Supabase</w:t>
+      </w:r>
+      <w:proofErr w:type="spellEnd"/>
+      <w:r>
+        <w:rPr>
+          <w:rFonts w:eastAsia="Times New Roman" w:cs="Times New Roman"/>
+          <w:kern w:val="0"/>
+          <w:lang w:val="nb-NO"/>
+          <w14:ligatures w14:val="none"/>
+        </w:rPr>
+        <w:t xml:space="preserve"> som </w:t>
+      </w:r>
+      <w:proofErr w:type="spellStart"/>
+      <w:r>
+        <w:rPr>
+          <w:rFonts w:eastAsia="Times New Roman" w:cs="Times New Roman"/>
+          <w:kern w:val="0"/>
+          <w:lang w:val="nb-NO"/>
+          <w14:ligatures w14:val="none"/>
+        </w:rPr>
+        <w:t>backend</w:t>
+      </w:r>
+      <w:proofErr w:type="spellEnd"/>
+      <w:r>
+        <w:rPr>
+          <w:rFonts w:eastAsia="Times New Roman" w:cs="Times New Roman"/>
+          <w:kern w:val="0"/>
+          <w:lang w:val="nb-NO"/>
+          <w14:ligatures w14:val="none"/>
+        </w:rPr>
+        <w:t xml:space="preserve"> for å fikse database, innlogging og rettigheter. </w:t>
+      </w:r>
+      <w:r>
+        <w:rPr>
+          <w:rFonts w:eastAsia="Times New Roman" w:cs="Times New Roman"/>
+          <w:kern w:val="0"/>
+          <w:lang w:val="nb-NO"/>
+          <w14:ligatures w14:val="none"/>
+        </w:rPr>
+        <w:t xml:space="preserve">Målet var å lage en moderne side som ligner litt på </w:t>
+      </w:r>
+      <w:proofErr w:type="spellStart"/>
+      <w:r>
+        <w:rPr>
+          <w:rFonts w:eastAsia="Times New Roman" w:cs="Times New Roman"/>
+          <w:kern w:val="0"/>
+          <w:lang w:val="nb-NO"/>
+          <w14:ligatures w14:val="none"/>
+        </w:rPr>
+        <w:t>Kahoot</w:t>
+      </w:r>
+      <w:proofErr w:type="spellEnd"/>
+      <w:r>
+        <w:rPr>
+          <w:rFonts w:eastAsia="Times New Roman" w:cs="Times New Roman"/>
+          <w:kern w:val="0"/>
+          <w:lang w:val="nb-NO"/>
+          <w14:ligatures w14:val="none"/>
+        </w:rPr>
+        <w:t>, der folk kan ta quizer og se poengene sine, mens lærere/administratorer kan styre alt.</w:t>
+      </w:r>
+    </w:p>
+    <w:p>
+      <w:pPr>
+        <w:spacing w:before="100" w:beforeAutospacing="1" w:after="100" w:afterAutospacing="1" w:line="240" w:lineRule="auto"/>
+        <w:rPr>
+          <w:rFonts w:eastAsia="Times New Roman" w:cs="Times New Roman"/>
+          <w:kern w:val="0"/>
+          <w:lang w:val="nb-NO"/>
+          <w14:ligatures w14:val="none"/>
+        </w:rPr>
+      </w:pPr>
+      <w:r>
+        <w:rPr>
+          <w:rFonts w:eastAsia="Times New Roman" w:cs="Times New Roman"/>
+          <w:kern w:val="0"/>
+          <w:lang w:val="nb-NO"/>
+          <w14:ligatures w14:val="none"/>
+        </w:rPr>
         <w:t>Prosjektbeskrivelse </w:t>
       </w:r>
       <w:r>
@@ -304,6 +683,17 @@
         </w:rPr>
         <w:t>.</w:t>
       </w:r>
+    </w:p>
+    <w:p>
+      <w:pPr>
+        <w:spacing w:before="100" w:beforeAutospacing="1" w:after="100" w:afterAutospacing="1" w:line="240" w:lineRule="auto"/>
+        <w:rPr>
+          <w:rFonts w:eastAsia="Times New Roman" w:cs="Times New Roman"/>
+          <w:kern w:val="0"/>
+          <w:lang w:val="nb-NO"/>
+          <w14:ligatures w14:val="none"/>
+        </w:rPr>
+      </w:pPr>
     </w:p>
     <w:p>
       <w:pPr>
@@ -546,6 +936,7 @@
           <w:lang w:val="nb-NO"/>
           <w14:ligatures w14:val="none"/>
         </w:rPr>
+        <w:lastRenderedPageBreak/>
         <w:t xml:space="preserve">Utvikling </w:t>
       </w:r>
       <w:r>
@@ -1058,7 +1449,6 @@
           <w:bCs/>
           <w:lang w:val="nb-NO"/>
         </w:rPr>
-        <w:lastRenderedPageBreak/>
         <w:t xml:space="preserve">Måten jeg brukte </w:t>
       </w:r>
       <w:proofErr w:type="spellStart"/>
@@ -1233,6 +1623,7 @@
         </w:rPr>
         <w:t xml:space="preserve">Jeg har lagd til enkelte kommentarer i koden min for å hjelpe med forklaringer. </w:t>
       </w:r>
+      <w:bookmarkEnd w:id="0"/>
     </w:p>
     <w:sectPr>
       <w:pgSz w:w="12240" w:h="15840"/>

</xml_diff>